<commit_message>
updated user guide and help function
</commit_message>
<xml_diff>
--- a/static/SACR- Annotator Guide .docx
+++ b/static/SACR- Annotator Guide .docx
@@ -148,145 +148,33 @@
       <w:r>
         <w:rPr>
           <w:rFonts w:asciiTheme="majorBidi" w:hAnsiTheme="majorBidi" w:cstheme="majorBidi"/>
-          <w:noProof/>
-        </w:rPr>
-        <mc:AlternateContent>
-          <mc:Choice Requires="wps">
-            <w:drawing>
-              <wp:anchor distT="0" distB="0" distL="114300" distR="114300" simplePos="0" relativeHeight="251658240" behindDoc="0" locked="0" layoutInCell="1" allowOverlap="1" wp14:anchorId="67D82CD4" wp14:editId="7B9DE3F7">
-                <wp:simplePos x="0" y="0"/>
-                <wp:positionH relativeFrom="column">
-                  <wp:posOffset>815340</wp:posOffset>
-                </wp:positionH>
-                <wp:positionV relativeFrom="paragraph">
-                  <wp:posOffset>1779905</wp:posOffset>
-                </wp:positionV>
-                <wp:extent cx="876300" cy="0"/>
-                <wp:effectExtent l="38100" t="76200" r="0" b="95250"/>
-                <wp:wrapNone/>
-                <wp:docPr id="2112569355" name="Straight Arrow Connector 1"/>
-                <wp:cNvGraphicFramePr/>
-                <a:graphic xmlns:a="http://schemas.openxmlformats.org/drawingml/2006/main">
-                  <a:graphicData uri="http://schemas.microsoft.com/office/word/2010/wordprocessingShape">
-                    <wps:wsp>
-                      <wps:cNvCnPr/>
-                      <wps:spPr>
-                        <a:xfrm flipH="1">
-                          <a:off x="0" y="0"/>
-                          <a:ext cx="876300" cy="0"/>
-                        </a:xfrm>
-                        <a:prstGeom prst="straightConnector1">
-                          <a:avLst/>
-                        </a:prstGeom>
-                        <a:ln>
-                          <a:tailEnd type="triangle"/>
-                        </a:ln>
-                      </wps:spPr>
-                      <wps:style>
-                        <a:lnRef idx="1">
-                          <a:schemeClr val="accent2"/>
-                        </a:lnRef>
-                        <a:fillRef idx="0">
-                          <a:schemeClr val="accent2"/>
-                        </a:fillRef>
-                        <a:effectRef idx="0">
-                          <a:schemeClr val="accent2"/>
-                        </a:effectRef>
-                        <a:fontRef idx="minor">
-                          <a:schemeClr val="tx1"/>
-                        </a:fontRef>
-                      </wps:style>
-                      <wps:bodyPr/>
-                    </wps:wsp>
-                  </a:graphicData>
-                </a:graphic>
-              </wp:anchor>
-            </w:drawing>
-          </mc:Choice>
-          <mc:Fallback>
-            <w:pict>
-              <v:shapetype w14:anchorId="3A4DDA86" id="_x0000_t32" coordsize="21600,21600" o:spt="32" o:oned="t" path="m,l21600,21600e" filled="f">
-                <v:path arrowok="t" fillok="f" o:connecttype="none"/>
-                <o:lock v:ext="edit" shapetype="t"/>
-              </v:shapetype>
-              <v:shape id="Straight Arrow Connector 1" o:spid="_x0000_s1026" type="#_x0000_t32" style="position:absolute;margin-left:64.2pt;margin-top:140.15pt;width:69pt;height:0;flip:x;z-index:251658240;visibility:visible;mso-wrap-style:square;mso-wrap-distance-left:9pt;mso-wrap-distance-top:0;mso-wrap-distance-right:9pt;mso-wrap-distance-bottom:0;mso-position-horizontal:absolute;mso-position-horizontal-relative:text;mso-position-vertical:absolute;mso-position-vertical-relative:text" o:gfxdata="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" strokecolor="#ed7d31 [3205]" strokeweight=".5pt">
-                <v:stroke endarrow="block" joinstyle="miter"/>
-              </v:shape>
-            </w:pict>
-          </mc:Fallback>
-        </mc:AlternateContent>
-      </w:r>
-      <w:r>
-        <w:rPr>
-          <w:rFonts w:asciiTheme="majorBidi" w:hAnsiTheme="majorBidi" w:cstheme="majorBidi"/>
-        </w:rPr>
-        <w:t xml:space="preserve">-Add “?anonymous=1” to the end of the URL.  (at the end the full URL should look something like </w:t>
-      </w:r>
-      <w:hyperlink r:id="rId5" w:history="1">
-        <w:r>
-          <w:rPr>
-            <w:rStyle w:val="Hyperlink"/>
-            <w:rFonts w:asciiTheme="majorBidi" w:hAnsiTheme="majorBidi" w:cstheme="majorBidi"/>
-          </w:rPr>
-          <w:t>file:///C:/Users/guyma.000/Desktop/SACR/index.html?anonymous=1</w:t>
-        </w:r>
-      </w:hyperlink>
-      <w:r>
-        <w:rPr>
-          <w:rFonts w:asciiTheme="majorBidi" w:hAnsiTheme="majorBidi" w:cstheme="majorBidi"/>
-        </w:rPr>
-        <w:t>)</w:t>
-      </w:r>
-    </w:p>
-    <w:p>
-      <w:pPr>
-        <w:rPr>
-          <w:rFonts w:asciiTheme="majorBidi" w:hAnsiTheme="majorBidi" w:cstheme="majorBidi"/>
-          <w:b/>
-          <w:bCs/>
-        </w:rPr>
-      </w:pPr>
-      <w:r>
-        <w:rPr>
-          <w:rFonts w:asciiTheme="majorBidi" w:hAnsiTheme="majorBidi" w:cstheme="majorBidi"/>
-          <w:b/>
-          <w:bCs/>
-        </w:rPr>
-        <w:t xml:space="preserve">1.1 </w:t>
-      </w:r>
-      <w:r>
-        <w:rPr>
-          <w:rFonts w:asciiTheme="majorBidi" w:hAnsiTheme="majorBidi" w:cstheme="majorBidi"/>
-          <w:b/>
-          <w:bCs/>
-        </w:rPr>
-        <w:t xml:space="preserve">Loading files: </w:t>
-      </w:r>
-    </w:p>
-    <w:p>
-      <w:pPr>
-        <w:rPr>
-          <w:rFonts w:asciiTheme="majorBidi" w:hAnsiTheme="majorBidi" w:cstheme="majorBidi"/>
-        </w:rPr>
-      </w:pPr>
-      <w:r>
-        <w:rPr>
-          <w:rFonts w:asciiTheme="majorBidi" w:hAnsiTheme="majorBidi" w:cstheme="majorBidi"/>
-          <w:noProof/>
+        </w:rPr>
+        <w:t xml:space="preserve">Before starting, please make sure you have an Azure account, and you remember your signing in information. </w:t>
+      </w:r>
+    </w:p>
+    <w:p>
+      <w:pPr>
+        <w:rPr>
+          <w:rFonts w:asciiTheme="majorBidi" w:hAnsiTheme="majorBidi" w:cstheme="majorBidi"/>
+        </w:rPr>
+      </w:pPr>
+      <w:r>
+        <w:rPr>
+          <w:rFonts w:asciiTheme="majorBidi" w:hAnsiTheme="majorBidi" w:cstheme="majorBidi"/>
         </w:rPr>
         <w:drawing>
-          <wp:anchor distT="0" distB="0" distL="114300" distR="114300" simplePos="0" relativeHeight="251659264" behindDoc="0" locked="0" layoutInCell="1" allowOverlap="1" wp14:anchorId="18731506" wp14:editId="1D522B76">
+          <wp:anchor distT="0" distB="0" distL="114300" distR="114300" simplePos="0" relativeHeight="251691008" behindDoc="0" locked="0" layoutInCell="1" allowOverlap="1" wp14:anchorId="05E1B40F" wp14:editId="0B146FC6">
             <wp:simplePos x="0" y="0"/>
             <wp:positionH relativeFrom="column">
-              <wp:posOffset>29688</wp:posOffset>
+              <wp:posOffset>0</wp:posOffset>
             </wp:positionH>
             <wp:positionV relativeFrom="paragraph">
-              <wp:posOffset>194846</wp:posOffset>
+              <wp:posOffset>258546</wp:posOffset>
             </wp:positionV>
-            <wp:extent cx="5485335" cy="1585356"/>
-            <wp:effectExtent l="0" t="0" r="1270" b="0"/>
+            <wp:extent cx="5943600" cy="659130"/>
+            <wp:effectExtent l="0" t="0" r="0" b="7620"/>
             <wp:wrapNone/>
-            <wp:docPr id="406929789" name="Picture 1" descr="A screenshot of a computer&#10;&#10;Description automatically generated"/>
+            <wp:docPr id="1234804876" name="Picture 1"/>
             <wp:cNvGraphicFramePr>
               <a:graphicFrameLocks xmlns:a="http://schemas.openxmlformats.org/drawingml/2006/main" noChangeAspect="1"/>
             </wp:cNvGraphicFramePr>
@@ -294,146 +182,11 @@
               <a:graphicData uri="http://schemas.openxmlformats.org/drawingml/2006/picture">
                 <pic:pic xmlns:pic="http://schemas.openxmlformats.org/drawingml/2006/picture">
                   <pic:nvPicPr>
-                    <pic:cNvPr id="406929789" name="Picture 1" descr="A screenshot of a computer&#10;&#10;Description automatically generated"/>
-                    <pic:cNvPicPr/>
-                  </pic:nvPicPr>
-                  <pic:blipFill rotWithShape="1">
-                    <a:blip r:embed="rId6">
-                      <a:extLst>
-                        <a:ext uri="{28A0092B-C50C-407E-A947-70E740481C1C}">
-                          <a14:useLocalDpi xmlns:a14="http://schemas.microsoft.com/office/drawing/2010/main" val="0"/>
-                        </a:ext>
-                      </a:extLst>
-                    </a:blip>
-                    <a:srcRect b="51200"/>
-                    <a:stretch/>
-                  </pic:blipFill>
-                  <pic:spPr bwMode="auto">
-                    <a:xfrm>
-                      <a:off x="0" y="0"/>
-                      <a:ext cx="5486400" cy="1585664"/>
-                    </a:xfrm>
-                    <a:prstGeom prst="rect">
-                      <a:avLst/>
-                    </a:prstGeom>
-                    <a:ln>
-                      <a:noFill/>
-                    </a:ln>
-                    <a:extLst>
-                      <a:ext uri="{53640926-AAD7-44D8-BBD7-CCE9431645EC}">
-                        <a14:shadowObscured xmlns:a14="http://schemas.microsoft.com/office/drawing/2010/main"/>
-                      </a:ext>
-                    </a:extLst>
-                  </pic:spPr>
-                </pic:pic>
-              </a:graphicData>
-            </a:graphic>
-            <wp14:sizeRelH relativeFrom="margin">
-              <wp14:pctWidth>0</wp14:pctWidth>
-            </wp14:sizeRelH>
-            <wp14:sizeRelV relativeFrom="margin">
-              <wp14:pctHeight>0</wp14:pctHeight>
-            </wp14:sizeRelV>
-          </wp:anchor>
-        </w:drawing>
-      </w:r>
-      <w:r>
-        <w:rPr>
-          <w:rFonts w:asciiTheme="majorBidi" w:hAnsiTheme="majorBidi" w:cstheme="majorBidi"/>
-        </w:rPr>
-        <w:t xml:space="preserve">Load the txt file by pressing the Browse </w:t>
-      </w:r>
-      <w:r>
-        <w:rPr>
-          <w:rFonts w:asciiTheme="majorBidi" w:hAnsiTheme="majorBidi" w:cstheme="majorBidi"/>
-        </w:rPr>
-        <w:t>button.</w:t>
-      </w:r>
-      <w:r>
-        <w:rPr>
-          <w:rFonts w:asciiTheme="majorBidi" w:hAnsiTheme="majorBidi" w:cstheme="majorBidi"/>
-        </w:rPr>
-        <w:t xml:space="preserve"> </w:t>
-      </w:r>
-    </w:p>
-    <w:p>
-      <w:pPr>
-        <w:rPr>
-          <w:rFonts w:asciiTheme="majorBidi" w:hAnsiTheme="majorBidi" w:cstheme="majorBidi"/>
-        </w:rPr>
-      </w:pPr>
-    </w:p>
-    <w:p>
-      <w:pPr>
-        <w:rPr>
-          <w:rFonts w:asciiTheme="majorBidi" w:hAnsiTheme="majorBidi" w:cstheme="majorBidi"/>
-        </w:rPr>
-      </w:pPr>
-    </w:p>
-    <w:p>
-      <w:pPr>
-        <w:rPr>
-          <w:rFonts w:asciiTheme="majorBidi" w:hAnsiTheme="majorBidi" w:cstheme="majorBidi"/>
-        </w:rPr>
-      </w:pPr>
-    </w:p>
-    <w:p>
-      <w:pPr>
-        <w:rPr>
-          <w:rFonts w:asciiTheme="majorBidi" w:hAnsiTheme="majorBidi" w:cstheme="majorBidi"/>
-        </w:rPr>
-      </w:pPr>
-    </w:p>
-    <w:p>
-      <w:pPr>
-        <w:rPr>
-          <w:rFonts w:asciiTheme="majorBidi" w:hAnsiTheme="majorBidi" w:cstheme="majorBidi"/>
-        </w:rPr>
-      </w:pPr>
-    </w:p>
-    <w:p>
-      <w:pPr>
-        <w:rPr>
-          <w:rFonts w:asciiTheme="majorBidi" w:hAnsiTheme="majorBidi" w:cstheme="majorBidi"/>
-        </w:rPr>
-      </w:pPr>
-    </w:p>
-    <w:p>
-      <w:pPr>
-        <w:rPr>
-          <w:rFonts w:asciiTheme="majorBidi" w:hAnsiTheme="majorBidi" w:cstheme="majorBidi"/>
-        </w:rPr>
-      </w:pPr>
-      <w:r>
-        <w:rPr>
-          <w:rFonts w:asciiTheme="majorBidi" w:hAnsiTheme="majorBidi" w:cstheme="majorBidi"/>
-          <w:noProof/>
-        </w:rPr>
-        <w:drawing>
-          <wp:anchor distT="0" distB="0" distL="114300" distR="114300" simplePos="0" relativeHeight="251676672" behindDoc="0" locked="0" layoutInCell="1" allowOverlap="1" wp14:anchorId="14D9E877" wp14:editId="303498ED">
-            <wp:simplePos x="0" y="0"/>
-            <wp:positionH relativeFrom="column">
-              <wp:posOffset>24988</wp:posOffset>
-            </wp:positionH>
-            <wp:positionV relativeFrom="paragraph">
-              <wp:posOffset>276654</wp:posOffset>
-            </wp:positionV>
-            <wp:extent cx="3175412" cy="936121"/>
-            <wp:effectExtent l="19050" t="19050" r="25400" b="16510"/>
-            <wp:wrapNone/>
-            <wp:docPr id="325892455" name="Picture 1"/>
-            <wp:cNvGraphicFramePr>
-              <a:graphicFrameLocks xmlns:a="http://schemas.openxmlformats.org/drawingml/2006/main" noChangeAspect="1"/>
-            </wp:cNvGraphicFramePr>
-            <a:graphic xmlns:a="http://schemas.openxmlformats.org/drawingml/2006/main">
-              <a:graphicData uri="http://schemas.openxmlformats.org/drawingml/2006/picture">
-                <pic:pic xmlns:pic="http://schemas.openxmlformats.org/drawingml/2006/picture">
-                  <pic:nvPicPr>
-                    <pic:cNvPr id="325892455" name=""/>
+                    <pic:cNvPr id="1234804876" name=""/>
                     <pic:cNvPicPr/>
                   </pic:nvPicPr>
                   <pic:blipFill>
-                    <a:blip r:embed="rId7">
+                    <a:blip r:embed="rId5">
                       <a:extLst>
                         <a:ext uri="{28A0092B-C50C-407E-A947-70E740481C1C}">
                           <a14:useLocalDpi xmlns:a14="http://schemas.microsoft.com/office/drawing/2010/main" val="0"/>
@@ -447,26 +200,15 @@
                   <pic:spPr>
                     <a:xfrm>
                       <a:off x="0" y="0"/>
-                      <a:ext cx="3183381" cy="938470"/>
+                      <a:ext cx="5943600" cy="659130"/>
                     </a:xfrm>
                     <a:prstGeom prst="rect">
                       <a:avLst/>
                     </a:prstGeom>
-                    <a:ln>
-                      <a:solidFill>
-                        <a:schemeClr val="tx1"/>
-                      </a:solidFill>
-                    </a:ln>
                   </pic:spPr>
                 </pic:pic>
               </a:graphicData>
             </a:graphic>
-            <wp14:sizeRelH relativeFrom="margin">
-              <wp14:pctWidth>0</wp14:pctWidth>
-            </wp14:sizeRelH>
-            <wp14:sizeRelV relativeFrom="margin">
-              <wp14:pctHeight>0</wp14:pctHeight>
-            </wp14:sizeRelV>
           </wp:anchor>
         </w:drawing>
       </w:r>
@@ -474,29 +216,73 @@
         <w:rPr>
           <w:rFonts w:asciiTheme="majorBidi" w:hAnsiTheme="majorBidi" w:cstheme="majorBidi"/>
         </w:rPr>
-        <w:t>-At the bottom of the page make sure to tokenize the text by character then click parse the data.</w:t>
-      </w:r>
-    </w:p>
-    <w:p>
-      <w:pPr>
-        <w:rPr>
-          <w:rFonts w:asciiTheme="majorBidi" w:hAnsiTheme="majorBidi" w:cstheme="majorBidi"/>
-        </w:rPr>
-      </w:pPr>
-    </w:p>
-    <w:p>
-      <w:pPr>
-        <w:rPr>
-          <w:rFonts w:asciiTheme="majorBidi" w:hAnsiTheme="majorBidi" w:cstheme="majorBidi"/>
-        </w:rPr>
-      </w:pPr>
-    </w:p>
-    <w:p>
-      <w:pPr>
-        <w:rPr>
-          <w:rFonts w:asciiTheme="majorBidi" w:hAnsiTheme="majorBidi" w:cstheme="majorBidi"/>
-        </w:rPr>
-      </w:pPr>
+        <w:t xml:space="preserve">App main window: </w:t>
+      </w:r>
+    </w:p>
+    <w:p>
+      <w:pPr>
+        <w:rPr>
+          <w:rFonts w:asciiTheme="majorBidi" w:hAnsiTheme="majorBidi" w:cstheme="majorBidi"/>
+        </w:rPr>
+      </w:pPr>
+    </w:p>
+    <w:p>
+      <w:pPr>
+        <w:rPr>
+          <w:rFonts w:asciiTheme="majorBidi" w:hAnsiTheme="majorBidi" w:cstheme="majorBidi"/>
+        </w:rPr>
+      </w:pPr>
+    </w:p>
+    <w:p>
+      <w:pPr>
+        <w:rPr>
+          <w:rFonts w:asciiTheme="majorBidi" w:hAnsiTheme="majorBidi" w:cstheme="majorBidi"/>
+        </w:rPr>
+      </w:pPr>
+    </w:p>
+    <w:p>
+      <w:pPr>
+        <w:rPr>
+          <w:rFonts w:asciiTheme="majorBidi" w:hAnsiTheme="majorBidi" w:cstheme="majorBidi"/>
+        </w:rPr>
+      </w:pPr>
+      <w:r>
+        <w:rPr>
+          <w:rFonts w:asciiTheme="majorBidi" w:hAnsiTheme="majorBidi" w:cstheme="majorBidi"/>
+        </w:rPr>
+        <w:t>You</w:t>
+      </w:r>
+      <w:r>
+        <w:rPr>
+          <w:rFonts w:asciiTheme="majorBidi" w:hAnsiTheme="majorBidi" w:cstheme="majorBidi"/>
+        </w:rPr>
+        <w:t xml:space="preserve"> should press on “Login with Azure” button then, sign </w:t>
+      </w:r>
+      <w:r>
+        <w:rPr>
+          <w:rFonts w:asciiTheme="majorBidi" w:hAnsiTheme="majorBidi" w:cstheme="majorBidi"/>
+        </w:rPr>
+        <w:t>into</w:t>
+      </w:r>
+      <w:r>
+        <w:rPr>
+          <w:rFonts w:asciiTheme="majorBidi" w:hAnsiTheme="majorBidi" w:cstheme="majorBidi"/>
+        </w:rPr>
+        <w:t xml:space="preserve"> azure, and you will be redirected to a list of files that was assigned to you. </w:t>
+      </w:r>
+    </w:p>
+    <w:p>
+      <w:pPr>
+        <w:rPr>
+          <w:rFonts w:asciiTheme="majorBidi" w:hAnsiTheme="majorBidi" w:cstheme="majorBidi"/>
+        </w:rPr>
+      </w:pPr>
+      <w:r>
+        <w:rPr>
+          <w:rFonts w:asciiTheme="majorBidi" w:hAnsiTheme="majorBidi" w:cstheme="majorBidi"/>
+        </w:rPr>
+        <w:t>You can open a file by clicking on its name. (it might take a second).</w:t>
+      </w:r>
     </w:p>
     <w:p>
       <w:pPr>
@@ -768,13 +554,13 @@
           <w:noProof/>
         </w:rPr>
         <w:drawing>
-          <wp:anchor distT="0" distB="0" distL="114300" distR="114300" simplePos="0" relativeHeight="251660288" behindDoc="0" locked="0" layoutInCell="1" allowOverlap="1" wp14:anchorId="54B21419" wp14:editId="01A2EDBA">
+          <wp:anchor distT="0" distB="0" distL="114300" distR="114300" simplePos="0" relativeHeight="251660288" behindDoc="0" locked="0" layoutInCell="1" allowOverlap="1" wp14:anchorId="54B21419" wp14:editId="6CE95C53">
             <wp:simplePos x="0" y="0"/>
             <wp:positionH relativeFrom="column">
-              <wp:posOffset>431800</wp:posOffset>
+              <wp:posOffset>261620</wp:posOffset>
             </wp:positionH>
             <wp:positionV relativeFrom="paragraph">
-              <wp:posOffset>155575</wp:posOffset>
+              <wp:posOffset>203313</wp:posOffset>
             </wp:positionV>
             <wp:extent cx="5586095" cy="2306320"/>
             <wp:effectExtent l="19050" t="19050" r="14605" b="17780"/>
@@ -791,7 +577,7 @@
                     <pic:cNvPicPr/>
                   </pic:nvPicPr>
                   <pic:blipFill rotWithShape="1">
-                    <a:blip r:embed="rId8" cstate="print">
+                    <a:blip r:embed="rId6" cstate="print">
                       <a:extLst>
                         <a:ext uri="{28A0092B-C50C-407E-A947-70E740481C1C}">
                           <a14:useLocalDpi xmlns:a14="http://schemas.microsoft.com/office/drawing/2010/main" val="0"/>
@@ -888,7 +674,75 @@
       <w:pPr>
         <w:rPr>
           <w:rFonts w:asciiTheme="majorBidi" w:hAnsiTheme="majorBidi" w:cstheme="majorBidi"/>
-          <w:rtl/>
+        </w:rPr>
+      </w:pPr>
+    </w:p>
+    <w:p>
+      <w:pPr>
+        <w:rPr>
+          <w:rFonts w:asciiTheme="majorBidi" w:hAnsiTheme="majorBidi" w:cstheme="majorBidi"/>
+        </w:rPr>
+      </w:pPr>
+    </w:p>
+    <w:p>
+      <w:pPr>
+        <w:rPr>
+          <w:rFonts w:asciiTheme="majorBidi" w:hAnsiTheme="majorBidi" w:cstheme="majorBidi"/>
+        </w:rPr>
+      </w:pPr>
+    </w:p>
+    <w:p>
+      <w:pPr>
+        <w:pStyle w:val="ListParagraph"/>
+        <w:tabs>
+          <w:tab w:val="left" w:pos="3600"/>
+        </w:tabs>
+        <w:rPr>
+          <w:rFonts w:asciiTheme="majorBidi" w:hAnsiTheme="majorBidi" w:cstheme="majorBidi"/>
+        </w:rPr>
+      </w:pPr>
+    </w:p>
+    <w:p>
+      <w:pPr>
+        <w:pStyle w:val="ListParagraph"/>
+        <w:tabs>
+          <w:tab w:val="left" w:pos="3600"/>
+        </w:tabs>
+        <w:rPr>
+          <w:rFonts w:asciiTheme="majorBidi" w:hAnsiTheme="majorBidi" w:cstheme="majorBidi"/>
+        </w:rPr>
+      </w:pPr>
+    </w:p>
+    <w:p>
+      <w:pPr>
+        <w:pStyle w:val="ListParagraph"/>
+        <w:tabs>
+          <w:tab w:val="left" w:pos="3600"/>
+        </w:tabs>
+        <w:rPr>
+          <w:rFonts w:asciiTheme="majorBidi" w:hAnsiTheme="majorBidi" w:cstheme="majorBidi"/>
+        </w:rPr>
+      </w:pPr>
+    </w:p>
+    <w:p>
+      <w:pPr>
+        <w:pStyle w:val="ListParagraph"/>
+        <w:tabs>
+          <w:tab w:val="left" w:pos="3600"/>
+        </w:tabs>
+        <w:rPr>
+          <w:rFonts w:asciiTheme="majorBidi" w:hAnsiTheme="majorBidi" w:cstheme="majorBidi"/>
+        </w:rPr>
+      </w:pPr>
+    </w:p>
+    <w:p>
+      <w:pPr>
+        <w:pStyle w:val="ListParagraph"/>
+        <w:tabs>
+          <w:tab w:val="left" w:pos="3600"/>
+        </w:tabs>
+        <w:rPr>
+          <w:rFonts w:asciiTheme="majorBidi" w:hAnsiTheme="majorBidi" w:cstheme="majorBidi"/>
         </w:rPr>
       </w:pPr>
     </w:p>
@@ -1095,16 +949,14 @@
           <w:bCs/>
         </w:rPr>
       </w:pPr>
-      <w:proofErr w:type="gramStart"/>
       <w:r>
         <w:rPr>
           <w:rFonts w:asciiTheme="majorBidi" w:hAnsiTheme="majorBidi" w:cstheme="majorBidi"/>
           <w:b/>
           <w:bCs/>
         </w:rPr>
-        <w:t>Similarly</w:t>
-      </w:r>
-      <w:proofErr w:type="gramEnd"/>
+        <w:t>Similarly,</w:t>
+      </w:r>
       <w:r>
         <w:rPr>
           <w:rFonts w:asciiTheme="majorBidi" w:hAnsiTheme="majorBidi" w:cstheme="majorBidi"/>
@@ -1260,14 +1112,12 @@
                               </w:rPr>
                               <w:t xml:space="preserve"> create mention as before, but hold </w:t>
                             </w:r>
-                            <w:proofErr w:type="gramStart"/>
-                            <w:r>
-                              <w:rPr>
-                                <w:rFonts w:asciiTheme="majorBidi" w:hAnsiTheme="majorBidi" w:cstheme="majorBidi"/>
-                              </w:rPr>
-                              <w:t>ctrl :</w:t>
-                            </w:r>
-                            <w:proofErr w:type="gramEnd"/>
+                            <w:r>
+                              <w:rPr>
+                                <w:rFonts w:asciiTheme="majorBidi" w:hAnsiTheme="majorBidi" w:cstheme="majorBidi"/>
+                              </w:rPr>
+                              <w:t>ctrl:</w:t>
+                            </w:r>
                             <w:r>
                               <w:rPr>
                                 <w:rFonts w:asciiTheme="majorBidi" w:hAnsiTheme="majorBidi" w:cstheme="majorBidi"/>
@@ -1358,14 +1208,12 @@
                               </w:rPr>
                               <w:t xml:space="preserve">s say you have the </w:t>
                             </w:r>
-                            <w:proofErr w:type="gramStart"/>
-                            <w:r>
-                              <w:rPr>
-                                <w:rFonts w:asciiTheme="majorBidi" w:hAnsiTheme="majorBidi" w:cstheme="majorBidi"/>
-                              </w:rPr>
-                              <w:t>sentences :</w:t>
-                            </w:r>
-                            <w:proofErr w:type="gramEnd"/>
+                            <w:r>
+                              <w:rPr>
+                                <w:rFonts w:asciiTheme="majorBidi" w:hAnsiTheme="majorBidi" w:cstheme="majorBidi"/>
+                              </w:rPr>
+                              <w:t>sentences:</w:t>
+                            </w:r>
                             <w:r>
                               <w:rPr>
                                 <w:rFonts w:asciiTheme="majorBidi" w:hAnsiTheme="majorBidi" w:cstheme="majorBidi"/>
@@ -1792,14 +1640,12 @@
                         </w:rPr>
                         <w:t xml:space="preserve"> create mention as before, but hold </w:t>
                       </w:r>
-                      <w:proofErr w:type="gramStart"/>
-                      <w:r>
-                        <w:rPr>
-                          <w:rFonts w:asciiTheme="majorBidi" w:hAnsiTheme="majorBidi" w:cstheme="majorBidi"/>
-                        </w:rPr>
-                        <w:t>ctrl :</w:t>
-                      </w:r>
-                      <w:proofErr w:type="gramEnd"/>
+                      <w:r>
+                        <w:rPr>
+                          <w:rFonts w:asciiTheme="majorBidi" w:hAnsiTheme="majorBidi" w:cstheme="majorBidi"/>
+                        </w:rPr>
+                        <w:t>ctrl:</w:t>
+                      </w:r>
                       <w:r>
                         <w:rPr>
                           <w:rFonts w:asciiTheme="majorBidi" w:hAnsiTheme="majorBidi" w:cstheme="majorBidi"/>
@@ -1890,14 +1736,12 @@
                         </w:rPr>
                         <w:t xml:space="preserve">s say you have the </w:t>
                       </w:r>
-                      <w:proofErr w:type="gramStart"/>
-                      <w:r>
-                        <w:rPr>
-                          <w:rFonts w:asciiTheme="majorBidi" w:hAnsiTheme="majorBidi" w:cstheme="majorBidi"/>
-                        </w:rPr>
-                        <w:t>sentences :</w:t>
-                      </w:r>
-                      <w:proofErr w:type="gramEnd"/>
+                      <w:r>
+                        <w:rPr>
+                          <w:rFonts w:asciiTheme="majorBidi" w:hAnsiTheme="majorBidi" w:cstheme="majorBidi"/>
+                        </w:rPr>
+                        <w:t>sentences:</w:t>
+                      </w:r>
                       <w:r>
                         <w:rPr>
                           <w:rFonts w:asciiTheme="majorBidi" w:hAnsiTheme="majorBidi" w:cstheme="majorBidi"/>
@@ -2436,13 +2280,7 @@
                               <w:rPr>
                                 <w:rFonts w:asciiTheme="majorBidi" w:hAnsiTheme="majorBidi" w:cstheme="majorBidi"/>
                               </w:rPr>
-                              <w:t>C</w:t>
-                            </w:r>
-                            <w:r>
-                              <w:rPr>
-                                <w:rFonts w:asciiTheme="majorBidi" w:hAnsiTheme="majorBidi" w:cstheme="majorBidi"/>
-                              </w:rPr>
-                              <w:t>oreferenti</w:t>
+                              <w:t>Coreferenti</w:t>
                             </w:r>
                             <w:r>
                               <w:rPr>
@@ -2644,13 +2482,7 @@
                         <w:rPr>
                           <w:rFonts w:asciiTheme="majorBidi" w:hAnsiTheme="majorBidi" w:cstheme="majorBidi"/>
                         </w:rPr>
-                        <w:t>C</w:t>
-                      </w:r>
-                      <w:r>
-                        <w:rPr>
-                          <w:rFonts w:asciiTheme="majorBidi" w:hAnsiTheme="majorBidi" w:cstheme="majorBidi"/>
-                        </w:rPr>
-                        <w:t>oreferenti</w:t>
+                        <w:t>Coreferenti</w:t>
                       </w:r>
                       <w:r>
                         <w:rPr>
@@ -4288,7 +4120,7 @@
                     <pic:cNvPicPr/>
                   </pic:nvPicPr>
                   <pic:blipFill rotWithShape="1">
-                    <a:blip r:embed="rId9">
+                    <a:blip r:embed="rId7">
                       <a:extLst>
                         <a:ext uri="{28A0092B-C50C-407E-A947-70E740481C1C}">
                           <a14:useLocalDpi xmlns:a14="http://schemas.microsoft.com/office/drawing/2010/main" val="0"/>
@@ -4454,7 +4286,7 @@
                     <pic:cNvPicPr/>
                   </pic:nvPicPr>
                   <pic:blipFill>
-                    <a:blip r:embed="rId10">
+                    <a:blip r:embed="rId8">
                       <a:extLst>
                         <a:ext uri="{28A0092B-C50C-407E-A947-70E740481C1C}">
                           <a14:useLocalDpi xmlns:a14="http://schemas.microsoft.com/office/drawing/2010/main" val="0"/>
@@ -4595,7 +4427,7 @@
                     <pic:cNvPicPr/>
                   </pic:nvPicPr>
                   <pic:blipFill>
-                    <a:blip r:embed="rId11">
+                    <a:blip r:embed="rId9">
                       <a:extLst>
                         <a:ext uri="{28A0092B-C50C-407E-A947-70E740481C1C}">
                           <a14:useLocalDpi xmlns:a14="http://schemas.microsoft.com/office/drawing/2010/main" val="0"/>
@@ -4876,7 +4708,7 @@
                     <pic:cNvPicPr/>
                   </pic:nvPicPr>
                   <pic:blipFill>
-                    <a:blip r:embed="rId12" cstate="print">
+                    <a:blip r:embed="rId10" cstate="print">
                       <a:extLst>
                         <a:ext uri="{28A0092B-C50C-407E-A947-70E740481C1C}">
                           <a14:useLocalDpi xmlns:a14="http://schemas.microsoft.com/office/drawing/2010/main" val="0"/>
@@ -5118,7 +4950,39 @@
                               <w:rPr>
                                 <w:rFonts w:asciiTheme="majorBidi" w:hAnsiTheme="majorBidi" w:cstheme="majorBidi"/>
                               </w:rPr>
-                              <w:t xml:space="preserve">Before leaving the page, you need to save your annotations in a file. Just press w (as in </w:t>
+                              <w:t>Before leaving the page, you need to save your annotations in a file. Just press</w:t>
+                            </w:r>
+                            <w:r>
+                              <w:rPr>
+                                <w:rFonts w:asciiTheme="majorBidi" w:hAnsiTheme="majorBidi" w:cstheme="majorBidi"/>
+                              </w:rPr>
+                              <w:t xml:space="preserve"> “W” (shift </w:t>
+                            </w:r>
+                            <w:proofErr w:type="gramStart"/>
+                            <w:r>
+                              <w:rPr>
+                                <w:rFonts w:asciiTheme="majorBidi" w:hAnsiTheme="majorBidi" w:cstheme="majorBidi"/>
+                              </w:rPr>
+                              <w:t xml:space="preserve">+ </w:t>
+                            </w:r>
+                            <w:r>
+                              <w:rPr>
+                                <w:rFonts w:asciiTheme="majorBidi" w:hAnsiTheme="majorBidi" w:cstheme="majorBidi"/>
+                              </w:rPr>
+                              <w:t xml:space="preserve"> w</w:t>
+                            </w:r>
+                            <w:proofErr w:type="gramEnd"/>
+                            <w:r>
+                              <w:rPr>
+                                <w:rFonts w:asciiTheme="majorBidi" w:hAnsiTheme="majorBidi" w:cstheme="majorBidi"/>
+                              </w:rPr>
+                              <w:t>)</w:t>
+                            </w:r>
+                            <w:r>
+                              <w:rPr>
+                                <w:rFonts w:asciiTheme="majorBidi" w:hAnsiTheme="majorBidi" w:cstheme="majorBidi"/>
+                              </w:rPr>
+                              <w:t xml:space="preserve"> (as in </w:t>
                             </w:r>
                             <w:r>
                               <w:rPr>
@@ -5165,69 +5029,19 @@
                               <w:rPr>
                                 <w:rFonts w:asciiTheme="majorBidi" w:hAnsiTheme="majorBidi" w:cstheme="majorBidi"/>
                               </w:rPr>
-                              <w:t xml:space="preserve"> automatically (usually </w:t>
-                            </w:r>
-                            <w:r>
-                              <w:rPr>
-                                <w:rFonts w:asciiTheme="majorBidi" w:hAnsiTheme="majorBidi" w:cstheme="majorBidi"/>
-                              </w:rPr>
-                              <w:t xml:space="preserve">in your </w:t>
-                            </w:r>
-                            <w:r>
-                              <w:rPr>
-                                <w:rFonts w:asciiTheme="majorBidi" w:hAnsiTheme="majorBidi" w:cstheme="majorBidi" w:hint="eastAsia"/>
-                              </w:rPr>
-                              <w:t>«</w:t>
-                            </w:r>
-                            <w:r>
-                              <w:rPr>
-                                <w:rFonts w:asciiTheme="majorBidi" w:hAnsiTheme="majorBidi" w:cstheme="majorBidi"/>
-                              </w:rPr>
-                              <w:t xml:space="preserve"> Downloads</w:t>
-                            </w:r>
-                            <w:r>
-                              <w:rPr>
-                                <w:rFonts w:asciiTheme="majorBidi" w:hAnsiTheme="majorBidi" w:cstheme="majorBidi" w:hint="eastAsia"/>
-                              </w:rPr>
-                              <w:t>»</w:t>
-                            </w:r>
-                            <w:r>
-                              <w:rPr>
-                                <w:rFonts w:asciiTheme="majorBidi" w:hAnsiTheme="majorBidi" w:cstheme="majorBidi"/>
-                              </w:rPr>
                               <w:t xml:space="preserve"> </w:t>
                             </w:r>
-                            <w:proofErr w:type="gramStart"/>
-                            <w:r>
-                              <w:rPr>
-                                <w:rFonts w:asciiTheme="majorBidi" w:hAnsiTheme="majorBidi" w:cstheme="majorBidi"/>
-                              </w:rPr>
-                              <w:t>directory)</w:t>
-                            </w:r>
-                            <w:r>
-                              <w:rPr>
-                                <w:rFonts w:asciiTheme="majorBidi" w:hAnsiTheme="majorBidi" w:cstheme="majorBidi"/>
-                              </w:rPr>
-                              <w:t xml:space="preserve"> </w:t>
-                            </w:r>
-                            <w:r>
-                              <w:rPr>
-                                <w:rFonts w:asciiTheme="majorBidi" w:hAnsiTheme="majorBidi" w:cstheme="majorBidi"/>
-                              </w:rPr>
-                              <w:t xml:space="preserve"> </w:t>
-                            </w:r>
-                            <w:r>
-                              <w:rPr>
-                                <w:rFonts w:asciiTheme="majorBidi" w:hAnsiTheme="majorBidi" w:cstheme="majorBidi"/>
-                              </w:rPr>
-                              <w:t>or</w:t>
-                            </w:r>
-                            <w:proofErr w:type="gramEnd"/>
-                            <w:r>
-                              <w:rPr>
-                                <w:rFonts w:asciiTheme="majorBidi" w:hAnsiTheme="majorBidi" w:cstheme="majorBidi"/>
-                              </w:rPr>
-                              <w:t xml:space="preserve"> you will be asked where to store it.</w:t>
+                            <w:r>
+                              <w:rPr>
+                                <w:rFonts w:asciiTheme="majorBidi" w:hAnsiTheme="majorBidi" w:cstheme="majorBidi"/>
+                              </w:rPr>
+                              <w:t>automatically,</w:t>
+                            </w:r>
+                            <w:r>
+                              <w:rPr>
+                                <w:rFonts w:asciiTheme="majorBidi" w:hAnsiTheme="majorBidi" w:cstheme="majorBidi"/>
+                              </w:rPr>
+                              <w:t xml:space="preserve"> and you’ll get a confirmation message.</w:t>
                             </w:r>
                           </w:p>
                           <w:p>
@@ -5307,7 +5121,39 @@
                         <w:rPr>
                           <w:rFonts w:asciiTheme="majorBidi" w:hAnsiTheme="majorBidi" w:cstheme="majorBidi"/>
                         </w:rPr>
-                        <w:t xml:space="preserve">Before leaving the page, you need to save your annotations in a file. Just press w (as in </w:t>
+                        <w:t>Before leaving the page, you need to save your annotations in a file. Just press</w:t>
+                      </w:r>
+                      <w:r>
+                        <w:rPr>
+                          <w:rFonts w:asciiTheme="majorBidi" w:hAnsiTheme="majorBidi" w:cstheme="majorBidi"/>
+                        </w:rPr>
+                        <w:t xml:space="preserve"> “W” (shift </w:t>
+                      </w:r>
+                      <w:proofErr w:type="gramStart"/>
+                      <w:r>
+                        <w:rPr>
+                          <w:rFonts w:asciiTheme="majorBidi" w:hAnsiTheme="majorBidi" w:cstheme="majorBidi"/>
+                        </w:rPr>
+                        <w:t xml:space="preserve">+ </w:t>
+                      </w:r>
+                      <w:r>
+                        <w:rPr>
+                          <w:rFonts w:asciiTheme="majorBidi" w:hAnsiTheme="majorBidi" w:cstheme="majorBidi"/>
+                        </w:rPr>
+                        <w:t xml:space="preserve"> w</w:t>
+                      </w:r>
+                      <w:proofErr w:type="gramEnd"/>
+                      <w:r>
+                        <w:rPr>
+                          <w:rFonts w:asciiTheme="majorBidi" w:hAnsiTheme="majorBidi" w:cstheme="majorBidi"/>
+                        </w:rPr>
+                        <w:t>)</w:t>
+                      </w:r>
+                      <w:r>
+                        <w:rPr>
+                          <w:rFonts w:asciiTheme="majorBidi" w:hAnsiTheme="majorBidi" w:cstheme="majorBidi"/>
+                        </w:rPr>
+                        <w:t xml:space="preserve"> (as in </w:t>
                       </w:r>
                       <w:r>
                         <w:rPr>
@@ -5354,69 +5200,19 @@
                         <w:rPr>
                           <w:rFonts w:asciiTheme="majorBidi" w:hAnsiTheme="majorBidi" w:cstheme="majorBidi"/>
                         </w:rPr>
-                        <w:t xml:space="preserve"> automatically (usually </w:t>
-                      </w:r>
-                      <w:r>
-                        <w:rPr>
-                          <w:rFonts w:asciiTheme="majorBidi" w:hAnsiTheme="majorBidi" w:cstheme="majorBidi"/>
-                        </w:rPr>
-                        <w:t xml:space="preserve">in your </w:t>
-                      </w:r>
-                      <w:r>
-                        <w:rPr>
-                          <w:rFonts w:asciiTheme="majorBidi" w:hAnsiTheme="majorBidi" w:cstheme="majorBidi" w:hint="eastAsia"/>
-                        </w:rPr>
-                        <w:t>«</w:t>
-                      </w:r>
-                      <w:r>
-                        <w:rPr>
-                          <w:rFonts w:asciiTheme="majorBidi" w:hAnsiTheme="majorBidi" w:cstheme="majorBidi"/>
-                        </w:rPr>
-                        <w:t xml:space="preserve"> Downloads</w:t>
-                      </w:r>
-                      <w:r>
-                        <w:rPr>
-                          <w:rFonts w:asciiTheme="majorBidi" w:hAnsiTheme="majorBidi" w:cstheme="majorBidi" w:hint="eastAsia"/>
-                        </w:rPr>
-                        <w:t>»</w:t>
-                      </w:r>
-                      <w:r>
-                        <w:rPr>
-                          <w:rFonts w:asciiTheme="majorBidi" w:hAnsiTheme="majorBidi" w:cstheme="majorBidi"/>
-                        </w:rPr>
                         <w:t xml:space="preserve"> </w:t>
                       </w:r>
-                      <w:proofErr w:type="gramStart"/>
-                      <w:r>
-                        <w:rPr>
-                          <w:rFonts w:asciiTheme="majorBidi" w:hAnsiTheme="majorBidi" w:cstheme="majorBidi"/>
-                        </w:rPr>
-                        <w:t>directory)</w:t>
-                      </w:r>
-                      <w:r>
-                        <w:rPr>
-                          <w:rFonts w:asciiTheme="majorBidi" w:hAnsiTheme="majorBidi" w:cstheme="majorBidi"/>
-                        </w:rPr>
-                        <w:t xml:space="preserve"> </w:t>
-                      </w:r>
-                      <w:r>
-                        <w:rPr>
-                          <w:rFonts w:asciiTheme="majorBidi" w:hAnsiTheme="majorBidi" w:cstheme="majorBidi"/>
-                        </w:rPr>
-                        <w:t xml:space="preserve"> </w:t>
-                      </w:r>
-                      <w:r>
-                        <w:rPr>
-                          <w:rFonts w:asciiTheme="majorBidi" w:hAnsiTheme="majorBidi" w:cstheme="majorBidi"/>
-                        </w:rPr>
-                        <w:t>or</w:t>
-                      </w:r>
-                      <w:proofErr w:type="gramEnd"/>
-                      <w:r>
-                        <w:rPr>
-                          <w:rFonts w:asciiTheme="majorBidi" w:hAnsiTheme="majorBidi" w:cstheme="majorBidi"/>
-                        </w:rPr>
-                        <w:t xml:space="preserve"> you will be asked where to store it.</w:t>
+                      <w:r>
+                        <w:rPr>
+                          <w:rFonts w:asciiTheme="majorBidi" w:hAnsiTheme="majorBidi" w:cstheme="majorBidi"/>
+                        </w:rPr>
+                        <w:t>automatically,</w:t>
+                      </w:r>
+                      <w:r>
+                        <w:rPr>
+                          <w:rFonts w:asciiTheme="majorBidi" w:hAnsiTheme="majorBidi" w:cstheme="majorBidi"/>
+                        </w:rPr>
+                        <w:t xml:space="preserve"> and you’ll get a confirmation message.</w:t>
                       </w:r>
                     </w:p>
                     <w:p>
@@ -6356,7 +6152,13 @@
         <w:rPr>
           <w:rFonts w:asciiTheme="majorBidi" w:hAnsiTheme="majorBidi" w:cstheme="majorBidi"/>
         </w:rPr>
-        <w:t xml:space="preserve"> W to write the text and annotations to a file (with head text and link content),</w:t>
+        <w:t xml:space="preserve"> W </w:t>
+      </w:r>
+      <w:r>
+        <w:rPr>
+          <w:rFonts w:asciiTheme="majorBidi" w:hAnsiTheme="majorBidi" w:cstheme="majorBidi"/>
+        </w:rPr>
+        <w:t xml:space="preserve">save to Azure storage. </w:t>
       </w:r>
     </w:p>
     <w:p>

</xml_diff>